<commit_message>
changed the image for לח"ט waiting to find one that works
</commit_message>
<xml_diff>
--- a/תיקונים לאתר של טנ.docx
+++ b/תיקונים לאתר של טנ.docx
@@ -323,7 +323,7 @@
     </w:p>
     <w:p>
       <w:pPr>
-        <w:pStyle w:val="a9"/>
+        <w:pStyle w:val="ListParagraph"/>
         <w:numPr>
           <w:ilvl w:val="0"/>
           <w:numId w:val="6"/>
@@ -3082,6 +3082,31 @@
     </w:p>
     <w:p>
       <w:pPr>
+        <w:pStyle w:val="Title"/>
+        <w:rPr>
+          <w:rFonts w:eastAsia="Times New Roman"/>
+          <w:rtl/>
+        </w:rPr>
+      </w:pPr>
+      <w:proofErr w:type="spellStart"/>
+      <w:r>
+        <w:rPr>
+          <w:rFonts w:eastAsia="Times New Roman" w:hint="cs"/>
+          <w:rtl/>
+        </w:rPr>
+        <w:t>לח״ט</w:t>
+      </w:r>
+      <w:proofErr w:type="spellEnd"/>
+      <w:r>
+        <w:rPr>
+          <w:rFonts w:eastAsia="Times New Roman" w:hint="cs"/>
+          <w:rtl/>
+        </w:rPr>
+        <w:t>- ״לוחמה טכנולוגית״</w:t>
+      </w:r>
+    </w:p>
+    <w:p>
+      <w:pPr>
         <w:spacing w:before="100" w:beforeAutospacing="1" w:after="100" w:afterAutospacing="1"/>
         <w:ind w:left="360"/>
         <w:rPr>
@@ -3092,6 +3117,16 @@
           <w14:ligatures w14:val="none"/>
         </w:rPr>
       </w:pPr>
+      <w:r>
+        <w:rPr>
+          <w:rFonts w:asciiTheme="minorBidi" w:eastAsia="Times New Roman" w:hAnsiTheme="minorBidi" w:hint="cs"/>
+          <w:color w:val="000000"/>
+          <w:kern w:val="0"/>
+          <w:rtl/>
+          <w14:ligatures w14:val="none"/>
+        </w:rPr>
+        <w:t xml:space="preserve">הלוחם טכנולוגי הינו תפקיד מבצעי מאתגר אך משמעותי ביותר תפקידו של הלוחם טכנולוגי הוא להוות מעטפת תמיכה בשגרה ובחירום עבור הלוחמים ביחידת הקצה המבצעית של זרוע יבשה הלוחם טכנולוגי נמצא בשני מובנים במובן הראשון כלוחם הוא לוקח חלק </w:t>
+      </w:r>
       <w:proofErr w:type="spellStart"/>
       <w:r>
         <w:rPr>
@@ -3101,7 +3136,7 @@
           <w:rtl/>
           <w14:ligatures w14:val="none"/>
         </w:rPr>
-        <w:t>לח״ט</w:t>
+        <w:t>בפעלויות</w:t>
       </w:r>
       <w:proofErr w:type="spellEnd"/>
       <w:r>
@@ -3112,7 +3147,7 @@
           <w:rtl/>
           <w14:ligatures w14:val="none"/>
         </w:rPr>
-        <w:t>- ״לוחמה טכנולוגית״</w:t>
+        <w:t xml:space="preserve"> מבצעיות יחד עם הלוחמים ובמובן השני בתור איש הידע שיודע לטפל ולתקן מערכות לא רק בשגרה אלה גם ברגעי חירום ממשים </w:t>
       </w:r>
     </w:p>
     <w:p>
@@ -3135,29 +3170,7 @@
           <w:rtl/>
           <w14:ligatures w14:val="none"/>
         </w:rPr>
-        <w:t xml:space="preserve">הלוחם טכנולוגי הינו תפקיד מבצעי מאתגר אך משמעותי ביותר תפקידו של הלוחם טכנולוגי הוא להוות מעטפת תמיכה בשגרה ובחירום עבור הלוחמים ביחידת הקצה המבצעית של זרוע יבשה הלוחם טכנולוגי נמצא בשני מובנים במובן הראשון כלוחם הוא לוקח חלק </w:t>
-      </w:r>
-      <w:proofErr w:type="spellStart"/>
-      <w:r>
-        <w:rPr>
-          <w:rFonts w:asciiTheme="minorBidi" w:eastAsia="Times New Roman" w:hAnsiTheme="minorBidi" w:hint="cs"/>
-          <w:color w:val="000000"/>
-          <w:kern w:val="0"/>
-          <w:rtl/>
-          <w14:ligatures w14:val="none"/>
-        </w:rPr>
-        <w:t>בפעלויות</w:t>
-      </w:r>
-      <w:proofErr w:type="spellEnd"/>
-      <w:r>
-        <w:rPr>
-          <w:rFonts w:asciiTheme="minorBidi" w:eastAsia="Times New Roman" w:hAnsiTheme="minorBidi" w:hint="cs"/>
-          <w:color w:val="000000"/>
-          <w:kern w:val="0"/>
-          <w:rtl/>
-          <w14:ligatures w14:val="none"/>
-        </w:rPr>
-        <w:t xml:space="preserve"> מבצעיות יחד עם הלוחמים ובמובן השני בתור איש הידע שיודע לטפל ולתקן מערכות לא רק בשגרה אלה גם ברגעי חירום ממשים </w:t>
+        <w:t>יתרונות המסלול:</w:t>
       </w:r>
     </w:p>
     <w:p>
@@ -3180,7 +3193,7 @@
           <w:rtl/>
           <w14:ligatures w14:val="none"/>
         </w:rPr>
-        <w:t>יתרונות המסלול:</w:t>
+        <w:t xml:space="preserve">שכר של לוחם </w:t>
       </w:r>
     </w:p>
     <w:p>
@@ -3203,7 +3216,7 @@
           <w:rtl/>
           <w14:ligatures w14:val="none"/>
         </w:rPr>
-        <w:t xml:space="preserve">שכר של לוחם </w:t>
+        <w:t xml:space="preserve">הטבות של לוחם </w:t>
       </w:r>
     </w:p>
     <w:p>
@@ -3226,7 +3239,7 @@
           <w:rtl/>
           <w14:ligatures w14:val="none"/>
         </w:rPr>
-        <w:t xml:space="preserve">הטבות של לוחם </w:t>
+        <w:t xml:space="preserve">תעודת לוחם </w:t>
       </w:r>
     </w:p>
     <w:p>
@@ -3249,7 +3262,7 @@
           <w:rtl/>
           <w14:ligatures w14:val="none"/>
         </w:rPr>
-        <w:t xml:space="preserve">תעודת לוחם </w:t>
+        <w:t xml:space="preserve">נדרש בלוחמה טכנולוגית השלמה של רובאי 03 </w:t>
       </w:r>
     </w:p>
     <w:p>
@@ -3260,20 +3273,9 @@
           <w:rFonts w:asciiTheme="minorBidi" w:eastAsia="Times New Roman" w:hAnsiTheme="minorBidi"/>
           <w:color w:val="000000"/>
           <w:kern w:val="0"/>
-          <w:rtl/>
-          <w14:ligatures w14:val="none"/>
-        </w:rPr>
-      </w:pPr>
-      <w:r>
-        <w:rPr>
-          <w:rFonts w:asciiTheme="minorBidi" w:eastAsia="Times New Roman" w:hAnsiTheme="minorBidi" w:hint="cs"/>
-          <w:color w:val="000000"/>
-          <w:kern w:val="0"/>
-          <w:rtl/>
-          <w14:ligatures w14:val="none"/>
-        </w:rPr>
-        <w:t xml:space="preserve">נדרש בלוחמה טכנולוגית השלמה של רובאי 03 </w:t>
-      </w:r>
+          <w14:ligatures w14:val="none"/>
+        </w:rPr>
+      </w:pPr>
     </w:p>
     <w:p>
       <w:pPr>
@@ -3283,7 +3285,6 @@
           <w:rFonts w:asciiTheme="minorBidi" w:eastAsia="Times New Roman" w:hAnsiTheme="minorBidi"/>
           <w:color w:val="000000"/>
           <w:kern w:val="0"/>
-          <w:rtl/>
           <w14:ligatures w14:val="none"/>
         </w:rPr>
       </w:pPr>
@@ -3293,48 +3294,752 @@
         <w:spacing w:before="100" w:beforeAutospacing="1" w:after="100" w:afterAutospacing="1"/>
         <w:ind w:left="360"/>
         <w:rPr>
-          <w:rFonts w:asciiTheme="minorBidi" w:eastAsia="Times New Roman" w:hAnsiTheme="minorBidi"/>
-          <w:color w:val="000000"/>
-          <w:kern w:val="0"/>
-          <w:rtl/>
-          <w14:ligatures w14:val="none"/>
-        </w:rPr>
-      </w:pPr>
+          <w:rFonts w:asciiTheme="minorBidi" w:eastAsia="Times New Roman" w:hAnsiTheme="minorBidi" w:cs="Arial"/>
+          <w:color w:val="000000"/>
+          <w:kern w:val="0"/>
+          <w14:ligatures w14:val="none"/>
+        </w:rPr>
+      </w:pPr>
+      <w:r>
+        <w:rPr>
+          <w:rFonts w:asciiTheme="minorBidi" w:eastAsia="Times New Roman" w:hAnsiTheme="minorBidi" w:cs="Arial" w:hint="cs"/>
+          <w:color w:val="000000"/>
+          <w:kern w:val="0"/>
+          <w:rtl/>
+          <w14:ligatures w14:val="none"/>
+        </w:rPr>
+        <w:t>את</w:t>
+      </w:r>
+      <w:r>
+        <w:rPr>
+          <w:rFonts w:asciiTheme="minorBidi" w:eastAsia="Times New Roman" w:hAnsiTheme="minorBidi" w:cs="Arial"/>
+          <w:color w:val="000000"/>
+          <w:kern w:val="0"/>
+          <w:rtl/>
+          <w14:ligatures w14:val="none"/>
+        </w:rPr>
+        <w:t xml:space="preserve"> </w:t>
+      </w:r>
+      <w:r>
+        <w:rPr>
+          <w:rFonts w:asciiTheme="minorBidi" w:eastAsia="Times New Roman" w:hAnsiTheme="minorBidi" w:cs="Arial" w:hint="cs"/>
+          <w:color w:val="000000"/>
+          <w:kern w:val="0"/>
+          <w:rtl/>
+          <w14:ligatures w14:val="none"/>
+        </w:rPr>
+        <w:t>שוחרות</w:t>
+      </w:r>
+      <w:r>
+        <w:rPr>
+          <w:rFonts w:asciiTheme="minorBidi" w:eastAsia="Times New Roman" w:hAnsiTheme="minorBidi" w:cs="Arial"/>
+          <w:color w:val="000000"/>
+          <w:kern w:val="0"/>
+          <w:rtl/>
+          <w14:ligatures w14:val="none"/>
+        </w:rPr>
+        <w:t xml:space="preserve"> </w:t>
+      </w:r>
+      <w:r>
+        <w:rPr>
+          <w:rFonts w:asciiTheme="minorBidi" w:eastAsia="Times New Roman" w:hAnsiTheme="minorBidi" w:cs="Arial" w:hint="cs"/>
+          <w:color w:val="000000"/>
+          <w:kern w:val="0"/>
+          <w:rtl/>
+          <w14:ligatures w14:val="none"/>
+        </w:rPr>
+        <w:t>לפני</w:t>
+      </w:r>
+      <w:r>
+        <w:rPr>
+          <w:rFonts w:asciiTheme="minorBidi" w:eastAsia="Times New Roman" w:hAnsiTheme="minorBidi" w:cs="Arial" w:hint="eastAsia"/>
+          <w:color w:val="000000"/>
+          <w:kern w:val="0"/>
+          <w:rtl/>
+          <w14:ligatures w14:val="none"/>
+        </w:rPr>
+        <w:t> </w:t>
+      </w:r>
+      <w:r>
+        <w:rPr>
+          <w:rFonts w:asciiTheme="minorBidi" w:eastAsia="Times New Roman" w:hAnsiTheme="minorBidi" w:cs="Arial" w:hint="cs"/>
+          <w:color w:val="000000"/>
+          <w:kern w:val="0"/>
+          <w:rtl/>
+          <w14:ligatures w14:val="none"/>
+        </w:rPr>
+        <w:t>המלל</w:t>
+      </w:r>
+      <w:r>
+        <w:rPr>
+          <w:rFonts w:asciiTheme="minorBidi" w:eastAsia="Times New Roman" w:hAnsiTheme="minorBidi" w:cs="Arial" w:hint="eastAsia"/>
+          <w:color w:val="000000"/>
+          <w:kern w:val="0"/>
+          <w:rtl/>
+          <w14:ligatures w14:val="none"/>
+        </w:rPr>
+        <w:t> </w:t>
+      </w:r>
+      <w:r>
+        <w:rPr>
+          <w:rFonts w:asciiTheme="minorBidi" w:eastAsia="Times New Roman" w:hAnsiTheme="minorBidi" w:cs="Arial" w:hint="cs"/>
+          <w:color w:val="000000"/>
+          <w:kern w:val="0"/>
+          <w:rtl/>
+          <w14:ligatures w14:val="none"/>
+        </w:rPr>
+        <w:t>שרשמתי</w:t>
+      </w:r>
+      <w:r>
+        <w:rPr>
+          <w:rFonts w:asciiTheme="minorBidi" w:eastAsia="Times New Roman" w:hAnsiTheme="minorBidi" w:cs="Arial" w:hint="eastAsia"/>
+          <w:color w:val="000000"/>
+          <w:kern w:val="0"/>
+          <w:rtl/>
+          <w14:ligatures w14:val="none"/>
+        </w:rPr>
+        <w:t> </w:t>
+      </w:r>
+      <w:r>
+        <w:rPr>
+          <w:rFonts w:asciiTheme="minorBidi" w:eastAsia="Times New Roman" w:hAnsiTheme="minorBidi" w:cs="Arial" w:hint="cs"/>
+          <w:color w:val="000000"/>
+          <w:kern w:val="0"/>
+          <w:rtl/>
+          <w14:ligatures w14:val="none"/>
+        </w:rPr>
+        <w:t>לך</w:t>
+      </w:r>
+      <w:r>
+        <w:rPr>
+          <w:rFonts w:asciiTheme="minorBidi" w:eastAsia="Times New Roman" w:hAnsiTheme="minorBidi" w:cs="Arial" w:hint="cs"/>
+          <w:color w:val="000000"/>
+          <w:kern w:val="0"/>
+          <w:rtl/>
+          <w14:ligatures w14:val="none"/>
+        </w:rPr>
+        <w:t xml:space="preserve"> - הטבות</w:t>
+      </w:r>
     </w:p>
     <w:p>
       <w:pPr>
         <w:spacing w:before="100" w:beforeAutospacing="1" w:after="100" w:afterAutospacing="1"/>
-        <w:rPr>
-          <w:rFonts w:asciiTheme="minorBidi" w:eastAsia="Times New Roman" w:hAnsiTheme="minorBidi"/>
-          <w:color w:val="000000"/>
-          <w:kern w:val="0"/>
-          <w14:ligatures w14:val="none"/>
-        </w:rPr>
-      </w:pPr>
+        <w:ind w:left="360"/>
+        <w:rPr>
+          <w:rFonts w:asciiTheme="minorBidi" w:eastAsia="Times New Roman" w:hAnsiTheme="minorBidi" w:cs="Arial"/>
+          <w:color w:val="000000"/>
+          <w:kern w:val="0"/>
+          <w14:ligatures w14:val="none"/>
+        </w:rPr>
+      </w:pPr>
+      <w:proofErr w:type="spellStart"/>
+      <w:r>
+        <w:rPr>
+          <w:rFonts w:asciiTheme="minorBidi" w:eastAsia="Times New Roman" w:hAnsiTheme="minorBidi" w:cs="Arial" w:hint="cs"/>
+          <w:color w:val="000000"/>
+          <w:kern w:val="0"/>
+          <w:rtl/>
+          <w14:ligatures w14:val="none"/>
+        </w:rPr>
+        <w:t>לח״ט</w:t>
+      </w:r>
+      <w:proofErr w:type="spellEnd"/>
+      <w:r>
+        <w:rPr>
+          <w:rFonts w:asciiTheme="minorBidi" w:eastAsia="Times New Roman" w:hAnsiTheme="minorBidi" w:cs="Arial"/>
+          <w:color w:val="000000"/>
+          <w:kern w:val="0"/>
+          <w:rtl/>
+          <w14:ligatures w14:val="none"/>
+        </w:rPr>
+        <w:t xml:space="preserve"> </w:t>
+      </w:r>
+      <w:r>
+        <w:rPr>
+          <w:rFonts w:asciiTheme="minorBidi" w:eastAsia="Times New Roman" w:hAnsiTheme="minorBidi" w:cs="Arial" w:hint="cs"/>
+          <w:color w:val="000000"/>
+          <w:kern w:val="0"/>
+          <w:rtl/>
+          <w14:ligatures w14:val="none"/>
+        </w:rPr>
+        <w:t>לסדר לוגו חדש</w:t>
+      </w:r>
     </w:p>
     <w:p>
       <w:pPr>
-        <w:bidi w:val="0"/>
         <w:spacing w:before="100" w:beforeAutospacing="1" w:after="100" w:afterAutospacing="1"/>
-        <w:rPr>
-          <w:rFonts w:asciiTheme="minorBidi" w:eastAsia="Times New Roman" w:hAnsiTheme="minorBidi"/>
-          <w:color w:val="000000"/>
-          <w:kern w:val="0"/>
-          <w:rtl/>
-          <w14:ligatures w14:val="none"/>
-        </w:rPr>
-      </w:pPr>
+        <w:ind w:left="360"/>
+        <w:rPr>
+          <w:rFonts w:asciiTheme="minorBidi" w:eastAsia="Times New Roman" w:hAnsiTheme="minorBidi" w:cs="Arial"/>
+          <w:color w:val="000000"/>
+          <w:kern w:val="0"/>
+          <w14:ligatures w14:val="none"/>
+        </w:rPr>
+      </w:pPr>
+      <w:r>
+        <w:rPr>
+          <w:rFonts w:asciiTheme="minorBidi" w:eastAsia="Times New Roman" w:hAnsiTheme="minorBidi" w:cs="Arial" w:hint="cs"/>
+          <w:color w:val="000000"/>
+          <w:kern w:val="0"/>
+          <w:rtl/>
+          <w14:ligatures w14:val="none"/>
+        </w:rPr>
+        <w:t>תמונות</w:t>
+      </w:r>
+      <w:r>
+        <w:rPr>
+          <w:rFonts w:asciiTheme="minorBidi" w:eastAsia="Times New Roman" w:hAnsiTheme="minorBidi" w:cs="Arial"/>
+          <w:color w:val="000000"/>
+          <w:kern w:val="0"/>
+          <w:rtl/>
+          <w14:ligatures w14:val="none"/>
+        </w:rPr>
+        <w:t xml:space="preserve"> </w:t>
+      </w:r>
+      <w:r>
+        <w:rPr>
+          <w:rFonts w:asciiTheme="minorBidi" w:eastAsia="Times New Roman" w:hAnsiTheme="minorBidi" w:cs="Arial" w:hint="cs"/>
+          <w:color w:val="000000"/>
+          <w:kern w:val="0"/>
+          <w:rtl/>
+          <w14:ligatures w14:val="none"/>
+        </w:rPr>
+        <w:t>אנחנו</w:t>
+      </w:r>
+      <w:r>
+        <w:rPr>
+          <w:rFonts w:asciiTheme="minorBidi" w:eastAsia="Times New Roman" w:hAnsiTheme="minorBidi" w:cs="Arial"/>
+          <w:color w:val="000000"/>
+          <w:kern w:val="0"/>
+          <w:rtl/>
+          <w14:ligatures w14:val="none"/>
+        </w:rPr>
+        <w:t xml:space="preserve"> </w:t>
+      </w:r>
+      <w:r>
+        <w:rPr>
+          <w:rFonts w:asciiTheme="minorBidi" w:eastAsia="Times New Roman" w:hAnsiTheme="minorBidi" w:cs="Arial" w:hint="cs"/>
+          <w:color w:val="000000"/>
+          <w:kern w:val="0"/>
+          <w:rtl/>
+          <w14:ligatures w14:val="none"/>
+        </w:rPr>
+        <w:t>מחכים</w:t>
+      </w:r>
+      <w:r>
+        <w:rPr>
+          <w:rFonts w:asciiTheme="minorBidi" w:eastAsia="Times New Roman" w:hAnsiTheme="minorBidi" w:cs="Arial"/>
+          <w:color w:val="000000"/>
+          <w:kern w:val="0"/>
+          <w:rtl/>
+          <w14:ligatures w14:val="none"/>
+        </w:rPr>
+        <w:t xml:space="preserve"> </w:t>
+      </w:r>
+      <w:r>
+        <w:rPr>
+          <w:rFonts w:asciiTheme="minorBidi" w:eastAsia="Times New Roman" w:hAnsiTheme="minorBidi" w:cs="Arial" w:hint="cs"/>
+          <w:color w:val="000000"/>
+          <w:kern w:val="0"/>
+          <w:rtl/>
+          <w14:ligatures w14:val="none"/>
+        </w:rPr>
+        <w:t>למדור</w:t>
+      </w:r>
+      <w:r>
+        <w:rPr>
+          <w:rFonts w:asciiTheme="minorBidi" w:eastAsia="Times New Roman" w:hAnsiTheme="minorBidi" w:cs="Arial"/>
+          <w:color w:val="000000"/>
+          <w:kern w:val="0"/>
+          <w:rtl/>
+          <w14:ligatures w14:val="none"/>
+        </w:rPr>
+        <w:t xml:space="preserve"> </w:t>
+      </w:r>
+      <w:proofErr w:type="spellStart"/>
+      <w:r>
+        <w:rPr>
+          <w:rFonts w:asciiTheme="minorBidi" w:eastAsia="Times New Roman" w:hAnsiTheme="minorBidi" w:cs="Arial" w:hint="cs"/>
+          <w:color w:val="000000"/>
+          <w:kern w:val="0"/>
+          <w:rtl/>
+          <w14:ligatures w14:val="none"/>
+        </w:rPr>
+        <w:t>דיגיטל</w:t>
+      </w:r>
+      <w:proofErr w:type="spellEnd"/>
+      <w:r>
+        <w:rPr>
+          <w:rFonts w:asciiTheme="minorBidi" w:eastAsia="Times New Roman" w:hAnsiTheme="minorBidi" w:cs="Arial"/>
+          <w:color w:val="000000"/>
+          <w:kern w:val="0"/>
+          <w:rtl/>
+          <w14:ligatures w14:val="none"/>
+        </w:rPr>
+        <w:t xml:space="preserve"> </w:t>
+      </w:r>
+      <w:r>
+        <w:rPr>
+          <w:rFonts w:asciiTheme="minorBidi" w:eastAsia="Times New Roman" w:hAnsiTheme="minorBidi" w:cs="Arial" w:hint="cs"/>
+          <w:color w:val="000000"/>
+          <w:kern w:val="0"/>
+          <w:rtl/>
+          <w14:ligatures w14:val="none"/>
+        </w:rPr>
+        <w:t>שישתפו</w:t>
+      </w:r>
+      <w:r>
+        <w:rPr>
+          <w:rFonts w:asciiTheme="minorBidi" w:eastAsia="Times New Roman" w:hAnsiTheme="minorBidi" w:cs="Arial"/>
+          <w:color w:val="000000"/>
+          <w:kern w:val="0"/>
+          <w:rtl/>
+          <w14:ligatures w14:val="none"/>
+        </w:rPr>
+        <w:t xml:space="preserve"> </w:t>
+      </w:r>
+      <w:r>
+        <w:rPr>
+          <w:rFonts w:asciiTheme="minorBidi" w:eastAsia="Times New Roman" w:hAnsiTheme="minorBidi" w:cs="Arial" w:hint="cs"/>
+          <w:color w:val="000000"/>
+          <w:kern w:val="0"/>
+          <w:rtl/>
+          <w14:ligatures w14:val="none"/>
+        </w:rPr>
+        <w:t>אותנו</w:t>
+      </w:r>
+      <w:r>
+        <w:rPr>
+          <w:rFonts w:asciiTheme="minorBidi" w:eastAsia="Times New Roman" w:hAnsiTheme="minorBidi" w:cs="Arial"/>
+          <w:color w:val="000000"/>
+          <w:kern w:val="0"/>
+          <w:rtl/>
+          <w14:ligatures w14:val="none"/>
+        </w:rPr>
+        <w:t xml:space="preserve"> </w:t>
+      </w:r>
+      <w:r>
+        <w:rPr>
+          <w:rFonts w:asciiTheme="minorBidi" w:eastAsia="Times New Roman" w:hAnsiTheme="minorBidi" w:cs="Arial" w:hint="cs"/>
+          <w:color w:val="000000"/>
+          <w:kern w:val="0"/>
+          <w:rtl/>
+          <w14:ligatures w14:val="none"/>
+        </w:rPr>
+        <w:t>ואז</w:t>
+      </w:r>
+      <w:r>
+        <w:rPr>
+          <w:rFonts w:asciiTheme="minorBidi" w:eastAsia="Times New Roman" w:hAnsiTheme="minorBidi" w:cs="Arial"/>
+          <w:color w:val="000000"/>
+          <w:kern w:val="0"/>
+          <w:rtl/>
+          <w14:ligatures w14:val="none"/>
+        </w:rPr>
+        <w:t xml:space="preserve"> </w:t>
+      </w:r>
+      <w:r>
+        <w:rPr>
+          <w:rFonts w:asciiTheme="minorBidi" w:eastAsia="Times New Roman" w:hAnsiTheme="minorBidi" w:cs="Arial" w:hint="cs"/>
+          <w:color w:val="000000"/>
+          <w:kern w:val="0"/>
+          <w:rtl/>
+          <w14:ligatures w14:val="none"/>
+        </w:rPr>
+        <w:t>אישור</w:t>
+      </w:r>
+      <w:r>
+        <w:rPr>
+          <w:rFonts w:asciiTheme="minorBidi" w:eastAsia="Times New Roman" w:hAnsiTheme="minorBidi" w:cs="Arial"/>
+          <w:color w:val="000000"/>
+          <w:kern w:val="0"/>
+          <w:rtl/>
+          <w14:ligatures w14:val="none"/>
+        </w:rPr>
+        <w:t xml:space="preserve"> </w:t>
+      </w:r>
+      <w:r>
+        <w:rPr>
+          <w:rFonts w:asciiTheme="minorBidi" w:eastAsia="Times New Roman" w:hAnsiTheme="minorBidi" w:cs="Arial" w:hint="cs"/>
+          <w:color w:val="000000"/>
+          <w:kern w:val="0"/>
+          <w:rtl/>
+          <w14:ligatures w14:val="none"/>
+        </w:rPr>
+        <w:t>ביטחון</w:t>
+      </w:r>
+      <w:r>
+        <w:rPr>
+          <w:rFonts w:asciiTheme="minorBidi" w:eastAsia="Times New Roman" w:hAnsiTheme="minorBidi" w:cs="Arial"/>
+          <w:color w:val="000000"/>
+          <w:kern w:val="0"/>
+          <w:rtl/>
+          <w14:ligatures w14:val="none"/>
+        </w:rPr>
+        <w:t xml:space="preserve"> </w:t>
+      </w:r>
+      <w:r>
+        <w:rPr>
+          <w:rFonts w:asciiTheme="minorBidi" w:eastAsia="Times New Roman" w:hAnsiTheme="minorBidi" w:cs="Arial" w:hint="cs"/>
+          <w:color w:val="000000"/>
+          <w:kern w:val="0"/>
+          <w:rtl/>
+          <w14:ligatures w14:val="none"/>
+        </w:rPr>
+        <w:t>מידע</w:t>
+      </w:r>
+      <w:r>
+        <w:rPr>
+          <w:rFonts w:asciiTheme="minorBidi" w:eastAsia="Times New Roman" w:hAnsiTheme="minorBidi" w:cs="Arial"/>
+          <w:color w:val="000000"/>
+          <w:kern w:val="0"/>
+          <w:rtl/>
+          <w14:ligatures w14:val="none"/>
+        </w:rPr>
+        <w:t xml:space="preserve"> </w:t>
+      </w:r>
+      <w:r>
+        <w:rPr>
+          <w:rFonts w:asciiTheme="minorBidi" w:eastAsia="Times New Roman" w:hAnsiTheme="minorBidi" w:cs="Arial" w:hint="cs"/>
+          <w:color w:val="000000"/>
+          <w:kern w:val="0"/>
+          <w:rtl/>
+          <w14:ligatures w14:val="none"/>
+        </w:rPr>
+        <w:t>ואני</w:t>
+      </w:r>
+      <w:r>
+        <w:rPr>
+          <w:rFonts w:asciiTheme="minorBidi" w:eastAsia="Times New Roman" w:hAnsiTheme="minorBidi" w:cs="Arial" w:hint="eastAsia"/>
+          <w:color w:val="000000"/>
+          <w:kern w:val="0"/>
+          <w:rtl/>
+          <w14:ligatures w14:val="none"/>
+        </w:rPr>
+        <w:t> </w:t>
+      </w:r>
+      <w:r>
+        <w:rPr>
+          <w:rFonts w:asciiTheme="minorBidi" w:eastAsia="Times New Roman" w:hAnsiTheme="minorBidi" w:cs="Arial" w:hint="cs"/>
+          <w:color w:val="000000"/>
+          <w:kern w:val="0"/>
+          <w:rtl/>
+          <w14:ligatures w14:val="none"/>
+        </w:rPr>
+        <w:t>יעביר</w:t>
+      </w:r>
+      <w:r>
+        <w:rPr>
+          <w:rFonts w:asciiTheme="minorBidi" w:eastAsia="Times New Roman" w:hAnsiTheme="minorBidi" w:cs="Arial" w:hint="eastAsia"/>
+          <w:color w:val="000000"/>
+          <w:kern w:val="0"/>
+          <w:rtl/>
+          <w14:ligatures w14:val="none"/>
+        </w:rPr>
+        <w:t> </w:t>
+      </w:r>
+      <w:r>
+        <w:rPr>
+          <w:rFonts w:asciiTheme="minorBidi" w:eastAsia="Times New Roman" w:hAnsiTheme="minorBidi" w:cs="Arial" w:hint="cs"/>
+          <w:color w:val="000000"/>
+          <w:kern w:val="0"/>
+          <w:rtl/>
+          <w14:ligatures w14:val="none"/>
+        </w:rPr>
+        <w:t>לך</w:t>
+      </w:r>
+      <w:r>
+        <w:rPr>
+          <w:rFonts w:asciiTheme="minorBidi" w:eastAsia="Times New Roman" w:hAnsiTheme="minorBidi" w:cs="Arial" w:hint="eastAsia"/>
+          <w:color w:val="000000"/>
+          <w:kern w:val="0"/>
+          <w:rtl/>
+          <w14:ligatures w14:val="none"/>
+        </w:rPr>
+        <w:t> </w:t>
+      </w:r>
+      <w:r>
+        <w:rPr>
+          <w:rFonts w:asciiTheme="minorBidi" w:eastAsia="Times New Roman" w:hAnsiTheme="minorBidi" w:cs="Arial" w:hint="cs"/>
+          <w:color w:val="000000"/>
+          <w:kern w:val="0"/>
+          <w:rtl/>
+          <w14:ligatures w14:val="none"/>
+        </w:rPr>
+        <w:t>אותם</w:t>
+      </w:r>
     </w:p>
     <w:p>
       <w:pPr>
-        <w:bidi w:val="0"/>
         <w:spacing w:before="100" w:beforeAutospacing="1" w:after="100" w:afterAutospacing="1"/>
         <w:ind w:left="360"/>
-        <w:jc w:val="right"/>
+        <w:rPr>
+          <w:rFonts w:asciiTheme="minorBidi" w:eastAsia="Times New Roman" w:hAnsiTheme="minorBidi" w:cs="Arial"/>
+          <w:color w:val="000000"/>
+          <w:kern w:val="0"/>
+          <w14:ligatures w14:val="none"/>
+        </w:rPr>
+      </w:pPr>
+      <w:r>
+        <w:rPr>
+          <w:rFonts w:asciiTheme="minorBidi" w:eastAsia="Times New Roman" w:hAnsiTheme="minorBidi" w:cs="Arial" w:hint="cs"/>
+          <w:color w:val="000000"/>
+          <w:kern w:val="0"/>
+          <w:rtl/>
+          <w14:ligatures w14:val="none"/>
+        </w:rPr>
+        <w:t>הרקע</w:t>
+      </w:r>
+      <w:r>
+        <w:rPr>
+          <w:rFonts w:asciiTheme="minorBidi" w:eastAsia="Times New Roman" w:hAnsiTheme="minorBidi" w:cs="Arial"/>
+          <w:color w:val="000000"/>
+          <w:kern w:val="0"/>
+          <w:rtl/>
+          <w14:ligatures w14:val="none"/>
+        </w:rPr>
+        <w:t xml:space="preserve"> </w:t>
+      </w:r>
+      <w:r>
+        <w:rPr>
+          <w:rFonts w:asciiTheme="minorBidi" w:eastAsia="Times New Roman" w:hAnsiTheme="minorBidi" w:cs="Arial" w:hint="cs"/>
+          <w:color w:val="000000"/>
+          <w:kern w:val="0"/>
+          <w:rtl/>
+          <w14:ligatures w14:val="none"/>
+        </w:rPr>
+        <w:t>והצבעים</w:t>
+      </w:r>
+      <w:r>
+        <w:rPr>
+          <w:rFonts w:asciiTheme="minorBidi" w:eastAsia="Times New Roman" w:hAnsiTheme="minorBidi" w:cs="Arial"/>
+          <w:color w:val="000000"/>
+          <w:kern w:val="0"/>
+          <w:rtl/>
+          <w14:ligatures w14:val="none"/>
+        </w:rPr>
+        <w:t xml:space="preserve"> </w:t>
+      </w:r>
+      <w:r>
+        <w:rPr>
+          <w:rFonts w:asciiTheme="minorBidi" w:eastAsia="Times New Roman" w:hAnsiTheme="minorBidi" w:cs="Arial" w:hint="cs"/>
+          <w:color w:val="000000"/>
+          <w:kern w:val="0"/>
+          <w:rtl/>
+          <w14:ligatures w14:val="none"/>
+        </w:rPr>
+        <w:t>אני</w:t>
+      </w:r>
+      <w:r>
+        <w:rPr>
+          <w:rFonts w:asciiTheme="minorBidi" w:eastAsia="Times New Roman" w:hAnsiTheme="minorBidi" w:cs="Arial"/>
+          <w:color w:val="000000"/>
+          <w:kern w:val="0"/>
+          <w:rtl/>
+          <w14:ligatures w14:val="none"/>
+        </w:rPr>
+        <w:t xml:space="preserve"> </w:t>
+      </w:r>
+      <w:r>
+        <w:rPr>
+          <w:rFonts w:asciiTheme="minorBidi" w:eastAsia="Times New Roman" w:hAnsiTheme="minorBidi" w:cs="Arial" w:hint="cs"/>
+          <w:color w:val="000000"/>
+          <w:kern w:val="0"/>
+          <w:rtl/>
+          <w14:ligatures w14:val="none"/>
+        </w:rPr>
+        <w:t>בונה</w:t>
+      </w:r>
+      <w:r>
+        <w:rPr>
+          <w:rFonts w:asciiTheme="minorBidi" w:eastAsia="Times New Roman" w:hAnsiTheme="minorBidi" w:cs="Arial"/>
+          <w:color w:val="000000"/>
+          <w:kern w:val="0"/>
+          <w:rtl/>
+          <w14:ligatures w14:val="none"/>
+        </w:rPr>
+        <w:t xml:space="preserve"> </w:t>
+      </w:r>
+      <w:r>
+        <w:rPr>
+          <w:rFonts w:asciiTheme="minorBidi" w:eastAsia="Times New Roman" w:hAnsiTheme="minorBidi" w:cs="Arial" w:hint="cs"/>
+          <w:color w:val="000000"/>
+          <w:kern w:val="0"/>
+          <w:rtl/>
+          <w14:ligatures w14:val="none"/>
+        </w:rPr>
+        <w:t>פלטת</w:t>
+      </w:r>
+      <w:r>
+        <w:rPr>
+          <w:rFonts w:asciiTheme="minorBidi" w:eastAsia="Times New Roman" w:hAnsiTheme="minorBidi" w:cs="Arial"/>
+          <w:color w:val="000000"/>
+          <w:kern w:val="0"/>
+          <w:rtl/>
+          <w14:ligatures w14:val="none"/>
+        </w:rPr>
+        <w:t xml:space="preserve"> </w:t>
+      </w:r>
+      <w:r>
+        <w:rPr>
+          <w:rFonts w:asciiTheme="minorBidi" w:eastAsia="Times New Roman" w:hAnsiTheme="minorBidi" w:cs="Arial" w:hint="cs"/>
+          <w:color w:val="000000"/>
+          <w:kern w:val="0"/>
+          <w:rtl/>
+          <w14:ligatures w14:val="none"/>
+        </w:rPr>
+        <w:t>צבעים</w:t>
+      </w:r>
+      <w:r>
+        <w:rPr>
+          <w:rFonts w:asciiTheme="minorBidi" w:eastAsia="Times New Roman" w:hAnsiTheme="minorBidi" w:cs="Arial"/>
+          <w:color w:val="000000"/>
+          <w:kern w:val="0"/>
+          <w:rtl/>
+          <w14:ligatures w14:val="none"/>
+        </w:rPr>
+        <w:t xml:space="preserve"> </w:t>
+      </w:r>
+      <w:r>
+        <w:rPr>
+          <w:rFonts w:asciiTheme="minorBidi" w:eastAsia="Times New Roman" w:hAnsiTheme="minorBidi" w:cs="Arial" w:hint="cs"/>
+          <w:color w:val="000000"/>
+          <w:kern w:val="0"/>
+          <w:rtl/>
+          <w14:ligatures w14:val="none"/>
+        </w:rPr>
+        <w:t>לפי</w:t>
+      </w:r>
+      <w:r>
+        <w:rPr>
+          <w:rFonts w:asciiTheme="minorBidi" w:eastAsia="Times New Roman" w:hAnsiTheme="minorBidi" w:cs="Arial"/>
+          <w:color w:val="000000"/>
+          <w:kern w:val="0"/>
+          <w:rtl/>
+          <w14:ligatures w14:val="none"/>
+        </w:rPr>
+        <w:t xml:space="preserve"> </w:t>
+      </w:r>
+      <w:r>
+        <w:rPr>
+          <w:rFonts w:asciiTheme="minorBidi" w:eastAsia="Times New Roman" w:hAnsiTheme="minorBidi" w:cs="Arial" w:hint="cs"/>
+          <w:color w:val="000000"/>
+          <w:kern w:val="0"/>
+          <w:rtl/>
+          <w14:ligatures w14:val="none"/>
+        </w:rPr>
+        <w:t>קודים</w:t>
+      </w:r>
+      <w:r>
+        <w:rPr>
+          <w:rFonts w:asciiTheme="minorBidi" w:eastAsia="Times New Roman" w:hAnsiTheme="minorBidi" w:cs="Arial"/>
+          <w:color w:val="000000"/>
+          <w:kern w:val="0"/>
+          <w:rtl/>
+          <w14:ligatures w14:val="none"/>
+        </w:rPr>
+        <w:t xml:space="preserve"> </w:t>
+      </w:r>
+      <w:r>
+        <w:rPr>
+          <w:rFonts w:asciiTheme="minorBidi" w:eastAsia="Times New Roman" w:hAnsiTheme="minorBidi" w:cs="Arial" w:hint="cs"/>
+          <w:color w:val="000000"/>
+          <w:kern w:val="0"/>
+          <w:rtl/>
+          <w14:ligatures w14:val="none"/>
+        </w:rPr>
+        <w:t>ככה</w:t>
+      </w:r>
+      <w:r>
+        <w:rPr>
+          <w:rFonts w:asciiTheme="minorBidi" w:eastAsia="Times New Roman" w:hAnsiTheme="minorBidi" w:cs="Arial"/>
+          <w:color w:val="000000"/>
+          <w:kern w:val="0"/>
+          <w:rtl/>
+          <w14:ligatures w14:val="none"/>
+        </w:rPr>
+        <w:t xml:space="preserve"> </w:t>
+      </w:r>
+      <w:r>
+        <w:rPr>
+          <w:rFonts w:asciiTheme="minorBidi" w:eastAsia="Times New Roman" w:hAnsiTheme="minorBidi" w:cs="Arial" w:hint="cs"/>
+          <w:color w:val="000000"/>
+          <w:kern w:val="0"/>
+          <w:rtl/>
+          <w14:ligatures w14:val="none"/>
+        </w:rPr>
+        <w:t>יהיה</w:t>
+      </w:r>
+      <w:r>
+        <w:rPr>
+          <w:rFonts w:asciiTheme="minorBidi" w:eastAsia="Times New Roman" w:hAnsiTheme="minorBidi" w:cs="Arial"/>
+          <w:color w:val="000000"/>
+          <w:kern w:val="0"/>
+          <w:rtl/>
+          <w14:ligatures w14:val="none"/>
+        </w:rPr>
+        <w:t xml:space="preserve"> </w:t>
+      </w:r>
+      <w:r>
+        <w:rPr>
+          <w:rFonts w:asciiTheme="minorBidi" w:eastAsia="Times New Roman" w:hAnsiTheme="minorBidi" w:cs="Arial" w:hint="cs"/>
+          <w:color w:val="000000"/>
+          <w:kern w:val="0"/>
+          <w:rtl/>
+          <w14:ligatures w14:val="none"/>
+        </w:rPr>
+        <w:t>קל</w:t>
+      </w:r>
+      <w:r>
+        <w:rPr>
+          <w:rFonts w:asciiTheme="minorBidi" w:eastAsia="Times New Roman" w:hAnsiTheme="minorBidi" w:cs="Arial" w:hint="eastAsia"/>
+          <w:color w:val="000000"/>
+          <w:kern w:val="0"/>
+          <w:rtl/>
+          <w14:ligatures w14:val="none"/>
+        </w:rPr>
+        <w:t> </w:t>
+      </w:r>
+      <w:r>
+        <w:rPr>
+          <w:rFonts w:asciiTheme="minorBidi" w:eastAsia="Times New Roman" w:hAnsiTheme="minorBidi" w:cs="Arial" w:hint="cs"/>
+          <w:color w:val="000000"/>
+          <w:kern w:val="0"/>
+          <w:rtl/>
+          <w14:ligatures w14:val="none"/>
+        </w:rPr>
+        <w:t>ומסודר</w:t>
+      </w:r>
+      <w:r>
+        <w:rPr>
+          <w:rFonts w:asciiTheme="minorBidi" w:eastAsia="Times New Roman" w:hAnsiTheme="minorBidi" w:cs="Arial" w:hint="eastAsia"/>
+          <w:color w:val="000000"/>
+          <w:kern w:val="0"/>
+          <w:rtl/>
+          <w14:ligatures w14:val="none"/>
+        </w:rPr>
+        <w:t> </w:t>
+      </w:r>
+      <w:r>
+        <w:rPr>
+          <w:rFonts w:asciiTheme="minorBidi" w:eastAsia="Times New Roman" w:hAnsiTheme="minorBidi" w:cs="Arial" w:hint="cs"/>
+          <w:color w:val="000000"/>
+          <w:kern w:val="0"/>
+          <w:rtl/>
+          <w14:ligatures w14:val="none"/>
+        </w:rPr>
+        <w:t>יותר</w:t>
+      </w:r>
+    </w:p>
+    <w:p>
+      <w:pPr>
+        <w:spacing w:before="100" w:beforeAutospacing="1" w:after="100" w:afterAutospacing="1"/>
+        <w:ind w:left="360"/>
         <w:rPr>
           <w:rFonts w:asciiTheme="minorBidi" w:eastAsia="Times New Roman" w:hAnsiTheme="minorBidi"/>
           <w:color w:val="000000"/>
           <w:kern w:val="0"/>
+          <w:rtl/>
           <w14:ligatures w14:val="none"/>
         </w:rPr>
       </w:pPr>
@@ -4490,18 +5195,18 @@
     <w:lsdException w:name="Unresolved Mention" w:semiHidden="1" w:unhideWhenUsed="1"/>
     <w:lsdException w:name="Smart Link" w:semiHidden="1" w:unhideWhenUsed="1"/>
   </w:latentStyles>
-  <w:style w:type="paragraph" w:default="1" w:styleId="a">
+  <w:style w:type="paragraph" w:default="1" w:styleId="Normal">
     <w:name w:val="Normal"/>
     <w:qFormat/>
     <w:pPr>
       <w:bidi/>
     </w:pPr>
   </w:style>
-  <w:style w:type="paragraph" w:styleId="1">
+  <w:style w:type="paragraph" w:styleId="Heading1">
     <w:name w:val="heading 1"/>
-    <w:basedOn w:val="a"/>
-    <w:next w:val="a"/>
-    <w:link w:val="10"/>
+    <w:basedOn w:val="Normal"/>
+    <w:next w:val="Normal"/>
+    <w:link w:val="Heading1Char"/>
     <w:uiPriority w:val="9"/>
     <w:qFormat/>
     <w:rsid w:val="00F50AE3"/>
@@ -4518,11 +5223,11 @@
       <w:szCs w:val="40"/>
     </w:rPr>
   </w:style>
-  <w:style w:type="paragraph" w:styleId="2">
+  <w:style w:type="paragraph" w:styleId="Heading2">
     <w:name w:val="heading 2"/>
-    <w:basedOn w:val="a"/>
-    <w:next w:val="a"/>
-    <w:link w:val="20"/>
+    <w:basedOn w:val="Normal"/>
+    <w:next w:val="Normal"/>
+    <w:link w:val="Heading2Char"/>
     <w:uiPriority w:val="9"/>
     <w:semiHidden/>
     <w:unhideWhenUsed/>
@@ -4541,11 +5246,11 @@
       <w:szCs w:val="32"/>
     </w:rPr>
   </w:style>
-  <w:style w:type="paragraph" w:styleId="3">
+  <w:style w:type="paragraph" w:styleId="Heading3">
     <w:name w:val="heading 3"/>
-    <w:basedOn w:val="a"/>
-    <w:next w:val="a"/>
-    <w:link w:val="30"/>
+    <w:basedOn w:val="Normal"/>
+    <w:next w:val="Normal"/>
+    <w:link w:val="Heading3Char"/>
     <w:uiPriority w:val="9"/>
     <w:semiHidden/>
     <w:unhideWhenUsed/>
@@ -4564,11 +5269,11 @@
       <w:szCs w:val="28"/>
     </w:rPr>
   </w:style>
-  <w:style w:type="paragraph" w:styleId="4">
+  <w:style w:type="paragraph" w:styleId="Heading4">
     <w:name w:val="heading 4"/>
-    <w:basedOn w:val="a"/>
-    <w:next w:val="a"/>
-    <w:link w:val="40"/>
+    <w:basedOn w:val="Normal"/>
+    <w:next w:val="Normal"/>
+    <w:link w:val="Heading4Char"/>
     <w:uiPriority w:val="9"/>
     <w:semiHidden/>
     <w:unhideWhenUsed/>
@@ -4587,11 +5292,11 @@
       <w:color w:val="0F4761" w:themeColor="accent1" w:themeShade="BF"/>
     </w:rPr>
   </w:style>
-  <w:style w:type="paragraph" w:styleId="5">
+  <w:style w:type="paragraph" w:styleId="Heading5">
     <w:name w:val="heading 5"/>
-    <w:basedOn w:val="a"/>
-    <w:next w:val="a"/>
-    <w:link w:val="50"/>
+    <w:basedOn w:val="Normal"/>
+    <w:next w:val="Normal"/>
+    <w:link w:val="Heading5Char"/>
     <w:uiPriority w:val="9"/>
     <w:semiHidden/>
     <w:unhideWhenUsed/>
@@ -4608,11 +5313,11 @@
       <w:color w:val="0F4761" w:themeColor="accent1" w:themeShade="BF"/>
     </w:rPr>
   </w:style>
-  <w:style w:type="paragraph" w:styleId="6">
+  <w:style w:type="paragraph" w:styleId="Heading6">
     <w:name w:val="heading 6"/>
-    <w:basedOn w:val="a"/>
-    <w:next w:val="a"/>
-    <w:link w:val="60"/>
+    <w:basedOn w:val="Normal"/>
+    <w:next w:val="Normal"/>
+    <w:link w:val="Heading6Char"/>
     <w:uiPriority w:val="9"/>
     <w:semiHidden/>
     <w:unhideWhenUsed/>
@@ -4631,11 +5336,11 @@
       <w:color w:val="595959" w:themeColor="text1" w:themeTint="A6"/>
     </w:rPr>
   </w:style>
-  <w:style w:type="paragraph" w:styleId="7">
+  <w:style w:type="paragraph" w:styleId="Heading7">
     <w:name w:val="heading 7"/>
-    <w:basedOn w:val="a"/>
-    <w:next w:val="a"/>
-    <w:link w:val="70"/>
+    <w:basedOn w:val="Normal"/>
+    <w:next w:val="Normal"/>
+    <w:link w:val="Heading7Char"/>
     <w:uiPriority w:val="9"/>
     <w:semiHidden/>
     <w:unhideWhenUsed/>
@@ -4652,11 +5357,11 @@
       <w:color w:val="595959" w:themeColor="text1" w:themeTint="A6"/>
     </w:rPr>
   </w:style>
-  <w:style w:type="paragraph" w:styleId="8">
+  <w:style w:type="paragraph" w:styleId="Heading8">
     <w:name w:val="heading 8"/>
-    <w:basedOn w:val="a"/>
-    <w:next w:val="a"/>
-    <w:link w:val="80"/>
+    <w:basedOn w:val="Normal"/>
+    <w:next w:val="Normal"/>
+    <w:link w:val="Heading8Char"/>
     <w:uiPriority w:val="9"/>
     <w:semiHidden/>
     <w:unhideWhenUsed/>
@@ -4674,11 +5379,11 @@
       <w:color w:val="272727" w:themeColor="text1" w:themeTint="D8"/>
     </w:rPr>
   </w:style>
-  <w:style w:type="paragraph" w:styleId="9">
+  <w:style w:type="paragraph" w:styleId="Heading9">
     <w:name w:val="heading 9"/>
-    <w:basedOn w:val="a"/>
-    <w:next w:val="a"/>
-    <w:link w:val="90"/>
+    <w:basedOn w:val="Normal"/>
+    <w:next w:val="Normal"/>
+    <w:link w:val="Heading9Char"/>
     <w:uiPriority w:val="9"/>
     <w:semiHidden/>
     <w:unhideWhenUsed/>
@@ -4694,13 +5399,13 @@
       <w:color w:val="272727" w:themeColor="text1" w:themeTint="D8"/>
     </w:rPr>
   </w:style>
-  <w:style w:type="character" w:default="1" w:styleId="a0">
+  <w:style w:type="character" w:default="1" w:styleId="DefaultParagraphFont">
     <w:name w:val="Default Paragraph Font"/>
     <w:uiPriority w:val="1"/>
     <w:semiHidden/>
     <w:unhideWhenUsed/>
   </w:style>
-  <w:style w:type="table" w:default="1" w:styleId="a1">
+  <w:style w:type="table" w:default="1" w:styleId="TableNormal">
     <w:name w:val="Normal Table"/>
     <w:uiPriority w:val="99"/>
     <w:semiHidden/>
@@ -4715,16 +5420,16 @@
       </w:tblCellMar>
     </w:tblPr>
   </w:style>
-  <w:style w:type="numbering" w:default="1" w:styleId="a2">
+  <w:style w:type="numbering" w:default="1" w:styleId="NoList">
     <w:name w:val="No List"/>
     <w:uiPriority w:val="99"/>
     <w:semiHidden/>
     <w:unhideWhenUsed/>
   </w:style>
-  <w:style w:type="character" w:customStyle="1" w:styleId="10">
-    <w:name w:val="כותרת 1 תו"/>
-    <w:basedOn w:val="a0"/>
-    <w:link w:val="1"/>
+  <w:style w:type="character" w:customStyle="1" w:styleId="Heading1Char">
+    <w:name w:val="Heading 1 Char"/>
+    <w:basedOn w:val="DefaultParagraphFont"/>
+    <w:link w:val="Heading1"/>
     <w:uiPriority w:val="9"/>
     <w:rsid w:val="00F50AE3"/>
     <w:rPr>
@@ -4734,10 +5439,10 @@
       <w:szCs w:val="40"/>
     </w:rPr>
   </w:style>
-  <w:style w:type="character" w:customStyle="1" w:styleId="20">
-    <w:name w:val="כותרת 2 תו"/>
-    <w:basedOn w:val="a0"/>
-    <w:link w:val="2"/>
+  <w:style w:type="character" w:customStyle="1" w:styleId="Heading2Char">
+    <w:name w:val="Heading 2 Char"/>
+    <w:basedOn w:val="DefaultParagraphFont"/>
+    <w:link w:val="Heading2"/>
     <w:uiPriority w:val="9"/>
     <w:semiHidden/>
     <w:rsid w:val="00F50AE3"/>
@@ -4748,10 +5453,10 @@
       <w:szCs w:val="32"/>
     </w:rPr>
   </w:style>
-  <w:style w:type="character" w:customStyle="1" w:styleId="30">
-    <w:name w:val="כותרת 3 תו"/>
-    <w:basedOn w:val="a0"/>
-    <w:link w:val="3"/>
+  <w:style w:type="character" w:customStyle="1" w:styleId="Heading3Char">
+    <w:name w:val="Heading 3 Char"/>
+    <w:basedOn w:val="DefaultParagraphFont"/>
+    <w:link w:val="Heading3"/>
     <w:uiPriority w:val="9"/>
     <w:semiHidden/>
     <w:rsid w:val="00F50AE3"/>
@@ -4762,10 +5467,10 @@
       <w:szCs w:val="28"/>
     </w:rPr>
   </w:style>
-  <w:style w:type="character" w:customStyle="1" w:styleId="40">
-    <w:name w:val="כותרת 4 תו"/>
-    <w:basedOn w:val="a0"/>
-    <w:link w:val="4"/>
+  <w:style w:type="character" w:customStyle="1" w:styleId="Heading4Char">
+    <w:name w:val="Heading 4 Char"/>
+    <w:basedOn w:val="DefaultParagraphFont"/>
+    <w:link w:val="Heading4"/>
     <w:uiPriority w:val="9"/>
     <w:semiHidden/>
     <w:rsid w:val="00F50AE3"/>
@@ -4776,10 +5481,10 @@
       <w:color w:val="0F4761" w:themeColor="accent1" w:themeShade="BF"/>
     </w:rPr>
   </w:style>
-  <w:style w:type="character" w:customStyle="1" w:styleId="50">
-    <w:name w:val="כותרת 5 תו"/>
-    <w:basedOn w:val="a0"/>
-    <w:link w:val="5"/>
+  <w:style w:type="character" w:customStyle="1" w:styleId="Heading5Char">
+    <w:name w:val="Heading 5 Char"/>
+    <w:basedOn w:val="DefaultParagraphFont"/>
+    <w:link w:val="Heading5"/>
     <w:uiPriority w:val="9"/>
     <w:semiHidden/>
     <w:rsid w:val="00F50AE3"/>
@@ -4788,10 +5493,10 @@
       <w:color w:val="0F4761" w:themeColor="accent1" w:themeShade="BF"/>
     </w:rPr>
   </w:style>
-  <w:style w:type="character" w:customStyle="1" w:styleId="60">
-    <w:name w:val="כותרת 6 תו"/>
-    <w:basedOn w:val="a0"/>
-    <w:link w:val="6"/>
+  <w:style w:type="character" w:customStyle="1" w:styleId="Heading6Char">
+    <w:name w:val="Heading 6 Char"/>
+    <w:basedOn w:val="DefaultParagraphFont"/>
+    <w:link w:val="Heading6"/>
     <w:uiPriority w:val="9"/>
     <w:semiHidden/>
     <w:rsid w:val="00F50AE3"/>
@@ -4802,10 +5507,10 @@
       <w:color w:val="595959" w:themeColor="text1" w:themeTint="A6"/>
     </w:rPr>
   </w:style>
-  <w:style w:type="character" w:customStyle="1" w:styleId="70">
-    <w:name w:val="כותרת 7 תו"/>
-    <w:basedOn w:val="a0"/>
-    <w:link w:val="7"/>
+  <w:style w:type="character" w:customStyle="1" w:styleId="Heading7Char">
+    <w:name w:val="Heading 7 Char"/>
+    <w:basedOn w:val="DefaultParagraphFont"/>
+    <w:link w:val="Heading7"/>
     <w:uiPriority w:val="9"/>
     <w:semiHidden/>
     <w:rsid w:val="00F50AE3"/>
@@ -4814,10 +5519,10 @@
       <w:color w:val="595959" w:themeColor="text1" w:themeTint="A6"/>
     </w:rPr>
   </w:style>
-  <w:style w:type="character" w:customStyle="1" w:styleId="80">
-    <w:name w:val="כותרת 8 תו"/>
-    <w:basedOn w:val="a0"/>
-    <w:link w:val="8"/>
+  <w:style w:type="character" w:customStyle="1" w:styleId="Heading8Char">
+    <w:name w:val="Heading 8 Char"/>
+    <w:basedOn w:val="DefaultParagraphFont"/>
+    <w:link w:val="Heading8"/>
     <w:uiPriority w:val="9"/>
     <w:semiHidden/>
     <w:rsid w:val="00F50AE3"/>
@@ -4828,10 +5533,10 @@
       <w:color w:val="272727" w:themeColor="text1" w:themeTint="D8"/>
     </w:rPr>
   </w:style>
-  <w:style w:type="character" w:customStyle="1" w:styleId="90">
-    <w:name w:val="כותרת 9 תו"/>
-    <w:basedOn w:val="a0"/>
-    <w:link w:val="9"/>
+  <w:style w:type="character" w:customStyle="1" w:styleId="Heading9Char">
+    <w:name w:val="Heading 9 Char"/>
+    <w:basedOn w:val="DefaultParagraphFont"/>
+    <w:link w:val="Heading9"/>
     <w:uiPriority w:val="9"/>
     <w:semiHidden/>
     <w:rsid w:val="00F50AE3"/>
@@ -4840,11 +5545,11 @@
       <w:color w:val="272727" w:themeColor="text1" w:themeTint="D8"/>
     </w:rPr>
   </w:style>
-  <w:style w:type="paragraph" w:styleId="a3">
+  <w:style w:type="paragraph" w:styleId="Title">
     <w:name w:val="Title"/>
-    <w:basedOn w:val="a"/>
-    <w:next w:val="a"/>
-    <w:link w:val="a4"/>
+    <w:basedOn w:val="Normal"/>
+    <w:next w:val="Normal"/>
+    <w:link w:val="TitleChar"/>
     <w:uiPriority w:val="10"/>
     <w:qFormat/>
     <w:rsid w:val="00F50AE3"/>
@@ -4860,10 +5565,10 @@
       <w:szCs w:val="56"/>
     </w:rPr>
   </w:style>
-  <w:style w:type="character" w:customStyle="1" w:styleId="a4">
-    <w:name w:val="כותרת טקסט תו"/>
-    <w:basedOn w:val="a0"/>
-    <w:link w:val="a3"/>
+  <w:style w:type="character" w:customStyle="1" w:styleId="TitleChar">
+    <w:name w:val="Title Char"/>
+    <w:basedOn w:val="DefaultParagraphFont"/>
+    <w:link w:val="Title"/>
     <w:uiPriority w:val="10"/>
     <w:rsid w:val="00F50AE3"/>
     <w:rPr>
@@ -4874,11 +5579,11 @@
       <w:szCs w:val="56"/>
     </w:rPr>
   </w:style>
-  <w:style w:type="paragraph" w:styleId="a5">
+  <w:style w:type="paragraph" w:styleId="Subtitle">
     <w:name w:val="Subtitle"/>
-    <w:basedOn w:val="a"/>
-    <w:next w:val="a"/>
-    <w:link w:val="a6"/>
+    <w:basedOn w:val="Normal"/>
+    <w:next w:val="Normal"/>
+    <w:link w:val="SubtitleChar"/>
     <w:uiPriority w:val="11"/>
     <w:qFormat/>
     <w:rsid w:val="00F50AE3"/>
@@ -4896,10 +5601,10 @@
       <w:szCs w:val="28"/>
     </w:rPr>
   </w:style>
-  <w:style w:type="character" w:customStyle="1" w:styleId="a6">
-    <w:name w:val="כותרת משנה תו"/>
-    <w:basedOn w:val="a0"/>
-    <w:link w:val="a5"/>
+  <w:style w:type="character" w:customStyle="1" w:styleId="SubtitleChar">
+    <w:name w:val="Subtitle Char"/>
+    <w:basedOn w:val="DefaultParagraphFont"/>
+    <w:link w:val="Subtitle"/>
     <w:uiPriority w:val="11"/>
     <w:rsid w:val="00F50AE3"/>
     <w:rPr>
@@ -4910,11 +5615,11 @@
       <w:szCs w:val="28"/>
     </w:rPr>
   </w:style>
-  <w:style w:type="paragraph" w:styleId="a7">
+  <w:style w:type="paragraph" w:styleId="Quote">
     <w:name w:val="Quote"/>
-    <w:basedOn w:val="a"/>
-    <w:next w:val="a"/>
-    <w:link w:val="a8"/>
+    <w:basedOn w:val="Normal"/>
+    <w:next w:val="Normal"/>
+    <w:link w:val="QuoteChar"/>
     <w:uiPriority w:val="29"/>
     <w:qFormat/>
     <w:rsid w:val="00F50AE3"/>
@@ -4928,10 +5633,10 @@
       <w:color w:val="404040" w:themeColor="text1" w:themeTint="BF"/>
     </w:rPr>
   </w:style>
-  <w:style w:type="character" w:customStyle="1" w:styleId="a8">
-    <w:name w:val="ציטוט תו"/>
-    <w:basedOn w:val="a0"/>
-    <w:link w:val="a7"/>
+  <w:style w:type="character" w:customStyle="1" w:styleId="QuoteChar">
+    <w:name w:val="Quote Char"/>
+    <w:basedOn w:val="DefaultParagraphFont"/>
+    <w:link w:val="Quote"/>
     <w:uiPriority w:val="29"/>
     <w:rsid w:val="00F50AE3"/>
     <w:rPr>
@@ -4940,9 +5645,9 @@
       <w:color w:val="404040" w:themeColor="text1" w:themeTint="BF"/>
     </w:rPr>
   </w:style>
-  <w:style w:type="paragraph" w:styleId="a9">
+  <w:style w:type="paragraph" w:styleId="ListParagraph">
     <w:name w:val="List Paragraph"/>
-    <w:basedOn w:val="a"/>
+    <w:basedOn w:val="Normal"/>
     <w:uiPriority w:val="34"/>
     <w:qFormat/>
     <w:rsid w:val="00F50AE3"/>
@@ -4951,9 +5656,9 @@
       <w:contextualSpacing/>
     </w:pPr>
   </w:style>
-  <w:style w:type="character" w:styleId="aa">
+  <w:style w:type="character" w:styleId="IntenseEmphasis">
     <w:name w:val="Intense Emphasis"/>
-    <w:basedOn w:val="a0"/>
+    <w:basedOn w:val="DefaultParagraphFont"/>
     <w:uiPriority w:val="21"/>
     <w:qFormat/>
     <w:rsid w:val="00F50AE3"/>
@@ -4963,11 +5668,11 @@
       <w:color w:val="0F4761" w:themeColor="accent1" w:themeShade="BF"/>
     </w:rPr>
   </w:style>
-  <w:style w:type="paragraph" w:styleId="ab">
+  <w:style w:type="paragraph" w:styleId="IntenseQuote">
     <w:name w:val="Intense Quote"/>
-    <w:basedOn w:val="a"/>
-    <w:next w:val="a"/>
-    <w:link w:val="ac"/>
+    <w:basedOn w:val="Normal"/>
+    <w:next w:val="Normal"/>
+    <w:link w:val="IntenseQuoteChar"/>
     <w:uiPriority w:val="30"/>
     <w:qFormat/>
     <w:rsid w:val="00F50AE3"/>
@@ -4986,10 +5691,10 @@
       <w:color w:val="0F4761" w:themeColor="accent1" w:themeShade="BF"/>
     </w:rPr>
   </w:style>
-  <w:style w:type="character" w:customStyle="1" w:styleId="ac">
-    <w:name w:val="ציטוט חזק תו"/>
-    <w:basedOn w:val="a0"/>
-    <w:link w:val="ab"/>
+  <w:style w:type="character" w:customStyle="1" w:styleId="IntenseQuoteChar">
+    <w:name w:val="Intense Quote Char"/>
+    <w:basedOn w:val="DefaultParagraphFont"/>
+    <w:link w:val="IntenseQuote"/>
     <w:uiPriority w:val="30"/>
     <w:rsid w:val="00F50AE3"/>
     <w:rPr>
@@ -4998,9 +5703,9 @@
       <w:color w:val="0F4761" w:themeColor="accent1" w:themeShade="BF"/>
     </w:rPr>
   </w:style>
-  <w:style w:type="character" w:styleId="ad">
+  <w:style w:type="character" w:styleId="IntenseReference">
     <w:name w:val="Intense Reference"/>
-    <w:basedOn w:val="a0"/>
+    <w:basedOn w:val="DefaultParagraphFont"/>
     <w:uiPriority w:val="32"/>
     <w:qFormat/>
     <w:rsid w:val="00F50AE3"/>
@@ -5014,12 +5719,12 @@
   </w:style>
   <w:style w:type="character" w:customStyle="1" w:styleId="oypena">
     <w:name w:val="oypena"/>
-    <w:basedOn w:val="a0"/>
+    <w:basedOn w:val="DefaultParagraphFont"/>
     <w:rsid w:val="00F50AE3"/>
   </w:style>
   <w:style w:type="paragraph" w:customStyle="1" w:styleId="cvgsua">
     <w:name w:val="cvgsua"/>
-    <w:basedOn w:val="a"/>
+    <w:basedOn w:val="Normal"/>
     <w:rsid w:val="00F50AE3"/>
     <w:pPr>
       <w:bidi w:val="0"/>

</xml_diff>